<commit_message>
Manual de usuario alv
</commit_message>
<xml_diff>
--- a/Manual de Usuario.docx
+++ b/Manual de Usuario.docx
@@ -624,17 +624,530 @@
           <w:sz w:val="28"/>
           <w:szCs w:val="28"/>
         </w:rPr>
-        <w:t>Para ingresar a tu usuario en el aplicativo basta con que utilices tú identificador único el cual te fue asignado a la hora de registrarte, si no ingresas nada o ingresas un identificador inexistente el programa no te permitirá el ingreso y mostrara una alerta.</w:t>
+        <w:t xml:space="preserve">Para ingresar a tu usuario en el aplicativo basta con que utilices tú identificador único el cual te fue asignado a la hora de registrarte, si no ingresas nada o ingresas un identificador inexistente el programa no te permitirá el ingreso y mostrara una alerta. </w:t>
+      </w:r>
+    </w:p>
+    <w:p>
+      <w:pPr>
+        <w:rPr>
+          <w:sz w:val="28"/>
+          <w:szCs w:val="28"/>
+        </w:rPr>
+      </w:pPr>
+    </w:p>
+    <w:p>
+      <w:pPr>
+        <w:rPr>
+          <w:sz w:val="28"/>
+          <w:szCs w:val="28"/>
+        </w:rPr>
+      </w:pPr>
+    </w:p>
+    <w:p>
+      <w:pPr>
+        <w:rPr>
+          <w:sz w:val="28"/>
+          <w:szCs w:val="28"/>
+        </w:rPr>
+      </w:pPr>
+    </w:p>
+    <w:p>
+      <w:pPr>
+        <w:rPr>
+          <w:sz w:val="28"/>
+          <w:szCs w:val="28"/>
+        </w:rPr>
+      </w:pPr>
+    </w:p>
+    <w:p>
+      <w:pPr>
+        <w:rPr>
+          <w:sz w:val="28"/>
+          <w:szCs w:val="28"/>
+        </w:rPr>
+      </w:pPr>
+    </w:p>
+    <w:p>
+      <w:pPr>
+        <w:rPr>
+          <w:sz w:val="28"/>
+          <w:szCs w:val="28"/>
+        </w:rPr>
+      </w:pPr>
+    </w:p>
+    <w:p>
+      <w:pPr>
+        <w:rPr>
+          <w:sz w:val="28"/>
+          <w:szCs w:val="28"/>
+        </w:rPr>
+      </w:pPr>
+    </w:p>
+    <w:p>
+      <w:pPr>
+        <w:rPr>
+          <w:sz w:val="28"/>
+          <w:szCs w:val="28"/>
+        </w:rPr>
+      </w:pPr>
+    </w:p>
+    <w:p>
+      <w:pPr>
+        <w:rPr>
+          <w:sz w:val="28"/>
+          <w:szCs w:val="28"/>
+        </w:rPr>
+      </w:pPr>
+    </w:p>
+    <w:p>
+      <w:pPr>
+        <w:rPr>
+          <w:sz w:val="28"/>
+          <w:szCs w:val="28"/>
+        </w:rPr>
+      </w:pPr>
+    </w:p>
+    <w:p>
+      <w:pPr>
+        <w:rPr>
+          <w:sz w:val="28"/>
+          <w:szCs w:val="28"/>
+        </w:rPr>
+      </w:pPr>
+    </w:p>
+    <w:p>
+      <w:pPr>
+        <w:rPr>
+          <w:sz w:val="28"/>
+          <w:szCs w:val="28"/>
+        </w:rPr>
+      </w:pPr>
+    </w:p>
+    <w:p>
+      <w:pPr>
+        <w:rPr>
+          <w:b/>
+          <w:sz w:val="28"/>
+          <w:szCs w:val="28"/>
+        </w:rPr>
+      </w:pPr>
+      <w:r>
+        <w:rPr>
+          <w:b/>
+          <w:sz w:val="28"/>
+          <w:szCs w:val="28"/>
+        </w:rPr>
+        <w:lastRenderedPageBreak/>
+        <w:t>Ventana del Usuario.</w:t>
+      </w:r>
+    </w:p>
+    <w:p>
+      <w:pPr>
+        <w:rPr>
+          <w:b/>
+          <w:sz w:val="28"/>
+          <w:szCs w:val="28"/>
+        </w:rPr>
+      </w:pPr>
+      <w:r>
+        <w:rPr>
+          <w:noProof/>
+          <w:lang w:eastAsia="es-CO"/>
+        </w:rPr>
+        <w:drawing>
+          <wp:inline distT="0" distB="0" distL="0" distR="0" wp14:anchorId="0921571B" wp14:editId="3B18C033">
+            <wp:extent cx="4019550" cy="4059575"/>
+            <wp:effectExtent l="0" t="0" r="0" b="0"/>
+            <wp:docPr id="5" name="Imagen 5"/>
+            <wp:cNvGraphicFramePr>
+              <a:graphicFrameLocks xmlns:a="http://schemas.openxmlformats.org/drawingml/2006/main" noChangeAspect="1"/>
+            </wp:cNvGraphicFramePr>
+            <a:graphic xmlns:a="http://schemas.openxmlformats.org/drawingml/2006/main">
+              <a:graphicData uri="http://schemas.openxmlformats.org/drawingml/2006/picture">
+                <pic:pic xmlns:pic="http://schemas.openxmlformats.org/drawingml/2006/picture">
+                  <pic:nvPicPr>
+                    <pic:cNvPr id="0" name=""/>
+                    <pic:cNvPicPr/>
+                  </pic:nvPicPr>
+                  <pic:blipFill>
+                    <a:blip r:embed="rId8"/>
+                    <a:stretch>
+                      <a:fillRect/>
+                    </a:stretch>
+                  </pic:blipFill>
+                  <pic:spPr>
+                    <a:xfrm>
+                      <a:off x="0" y="0"/>
+                      <a:ext cx="4020915" cy="4060953"/>
+                    </a:xfrm>
+                    <a:prstGeom prst="rect">
+                      <a:avLst/>
+                    </a:prstGeom>
+                  </pic:spPr>
+                </pic:pic>
+              </a:graphicData>
+            </a:graphic>
+          </wp:inline>
+        </w:drawing>
+      </w:r>
+    </w:p>
+    <w:p>
+      <w:pPr>
+        <w:rPr>
+          <w:sz w:val="28"/>
+          <w:szCs w:val="28"/>
+        </w:rPr>
+      </w:pPr>
+      <w:r>
+        <w:rPr>
+          <w:sz w:val="28"/>
+          <w:szCs w:val="28"/>
+        </w:rPr>
+        <w:t xml:space="preserve">Al ingresar, se cambiara a una </w:t>
+      </w:r>
+      <w:r>
+        <w:rPr>
+          <w:sz w:val="28"/>
+          <w:szCs w:val="28"/>
+        </w:rPr>
+        <w:t>nueva ventana,</w:t>
+      </w:r>
+      <w:r>
+        <w:rPr>
+          <w:sz w:val="28"/>
+          <w:szCs w:val="28"/>
+        </w:rPr>
+        <w:t xml:space="preserve"> en las barras de menú al lado superior izquierdo, encontrarás las opciones</w:t>
+      </w:r>
+      <w:r>
+        <w:rPr>
+          <w:sz w:val="28"/>
+          <w:szCs w:val="28"/>
+        </w:rPr>
+        <w:t xml:space="preserve"> que como usuario de la Aerolínea tienes acceso.</w:t>
+      </w:r>
+    </w:p>
+    <w:p>
+      <w:pPr>
+        <w:rPr>
+          <w:b/>
+          <w:sz w:val="28"/>
+          <w:szCs w:val="28"/>
+        </w:rPr>
+      </w:pPr>
+      <w:r>
+        <w:rPr>
+          <w:b/>
+          <w:sz w:val="28"/>
+          <w:szCs w:val="28"/>
+        </w:rPr>
+        <w:t>Menú Archivo.</w:t>
+      </w:r>
+    </w:p>
+    <w:p>
+      <w:pPr>
+        <w:rPr>
+          <w:sz w:val="28"/>
+          <w:szCs w:val="28"/>
+        </w:rPr>
+      </w:pPr>
+      <w:r>
+        <w:rPr>
+          <w:noProof/>
+          <w:sz w:val="28"/>
+          <w:szCs w:val="28"/>
+          <w:lang w:eastAsia="es-CO"/>
+        </w:rPr>
+        <w:drawing>
+          <wp:inline distT="0" distB="0" distL="0" distR="0" wp14:anchorId="3D462520" wp14:editId="470B1AF6">
+            <wp:extent cx="2771775" cy="1171575"/>
+            <wp:effectExtent l="0" t="0" r="9525" b="9525"/>
+            <wp:docPr id="7" name="Imagen 7"/>
+            <wp:cNvGraphicFramePr>
+              <a:graphicFrameLocks xmlns:a="http://schemas.openxmlformats.org/drawingml/2006/main" noChangeAspect="1"/>
+            </wp:cNvGraphicFramePr>
+            <a:graphic xmlns:a="http://schemas.openxmlformats.org/drawingml/2006/main">
+              <a:graphicData uri="http://schemas.openxmlformats.org/drawingml/2006/picture">
+                <pic:pic xmlns:pic="http://schemas.openxmlformats.org/drawingml/2006/picture">
+                  <pic:nvPicPr>
+                    <pic:cNvPr id="0" name="Picture 1"/>
+                    <pic:cNvPicPr>
+                      <a:picLocks noChangeAspect="1" noChangeArrowheads="1"/>
+                    </pic:cNvPicPr>
+                  </pic:nvPicPr>
+                  <pic:blipFill>
+                    <a:blip r:embed="rId9">
+                      <a:extLst>
+                        <a:ext uri="{28A0092B-C50C-407E-A947-70E740481C1C}">
+                          <a14:useLocalDpi xmlns:a14="http://schemas.microsoft.com/office/drawing/2010/main" val="0"/>
+                        </a:ext>
+                      </a:extLst>
+                    </a:blip>
+                    <a:srcRect/>
+                    <a:stretch>
+                      <a:fillRect/>
+                    </a:stretch>
+                  </pic:blipFill>
+                  <pic:spPr bwMode="auto">
+                    <a:xfrm>
+                      <a:off x="0" y="0"/>
+                      <a:ext cx="2771775" cy="1171575"/>
+                    </a:xfrm>
+                    <a:prstGeom prst="rect">
+                      <a:avLst/>
+                    </a:prstGeom>
+                    <a:noFill/>
+                    <a:ln>
+                      <a:noFill/>
+                    </a:ln>
+                  </pic:spPr>
+                </pic:pic>
+              </a:graphicData>
+            </a:graphic>
+          </wp:inline>
+        </w:drawing>
+      </w:r>
+    </w:p>
+    <w:p>
+      <w:pPr>
+        <w:rPr>
+          <w:sz w:val="28"/>
+          <w:szCs w:val="28"/>
+        </w:rPr>
+      </w:pPr>
+      <w:r>
+        <w:rPr>
+          <w:sz w:val="28"/>
+          <w:szCs w:val="28"/>
+        </w:rPr>
+        <w:t xml:space="preserve">En este menú encontraras las opción de Usuario y Salir, al seleccionar usuario se mostrara una ventana con la información del usuario actual. Al seleccionar la opción de salir esta te devolverá </w:t>
+      </w:r>
+      <w:r>
+        <w:rPr>
+          <w:sz w:val="28"/>
+          <w:szCs w:val="28"/>
+        </w:rPr>
+        <w:t>de regreso  a la ventana de inicio del sistema.</w:t>
+      </w:r>
+    </w:p>
+    <w:p>
+      <w:pPr>
+        <w:rPr>
+          <w:b/>
+          <w:sz w:val="28"/>
+          <w:szCs w:val="28"/>
+        </w:rPr>
+      </w:pPr>
+      <w:r>
+        <w:rPr>
+          <w:b/>
+          <w:sz w:val="28"/>
+          <w:szCs w:val="28"/>
+        </w:rPr>
+        <w:lastRenderedPageBreak/>
+        <w:t>Menú de Archivos y Consultas.</w:t>
+      </w:r>
+    </w:p>
+    <w:p>
+      <w:pPr>
+        <w:rPr>
+          <w:b/>
+          <w:sz w:val="28"/>
+          <w:szCs w:val="28"/>
+        </w:rPr>
+      </w:pPr>
+      <w:r>
+        <w:rPr>
+          <w:b/>
+          <w:noProof/>
+          <w:sz w:val="28"/>
+          <w:szCs w:val="28"/>
+          <w:lang w:eastAsia="es-CO"/>
+        </w:rPr>
+        <w:drawing>
+          <wp:inline distT="0" distB="0" distL="0" distR="0" wp14:anchorId="680D1E63" wp14:editId="5A53B173">
+            <wp:extent cx="2886075" cy="2590800"/>
+            <wp:effectExtent l="0" t="0" r="9525" b="0"/>
+            <wp:docPr id="8" name="Imagen 8"/>
+            <wp:cNvGraphicFramePr>
+              <a:graphicFrameLocks xmlns:a="http://schemas.openxmlformats.org/drawingml/2006/main" noChangeAspect="1"/>
+            </wp:cNvGraphicFramePr>
+            <a:graphic xmlns:a="http://schemas.openxmlformats.org/drawingml/2006/main">
+              <a:graphicData uri="http://schemas.openxmlformats.org/drawingml/2006/picture">
+                <pic:pic xmlns:pic="http://schemas.openxmlformats.org/drawingml/2006/picture">
+                  <pic:nvPicPr>
+                    <pic:cNvPr id="0" name="Picture 2"/>
+                    <pic:cNvPicPr>
+                      <a:picLocks noChangeAspect="1" noChangeArrowheads="1"/>
+                    </pic:cNvPicPr>
+                  </pic:nvPicPr>
+                  <pic:blipFill>
+                    <a:blip r:embed="rId10">
+                      <a:extLst>
+                        <a:ext uri="{28A0092B-C50C-407E-A947-70E740481C1C}">
+                          <a14:useLocalDpi xmlns:a14="http://schemas.microsoft.com/office/drawing/2010/main" val="0"/>
+                        </a:ext>
+                      </a:extLst>
+                    </a:blip>
+                    <a:srcRect/>
+                    <a:stretch>
+                      <a:fillRect/>
+                    </a:stretch>
+                  </pic:blipFill>
+                  <pic:spPr bwMode="auto">
+                    <a:xfrm>
+                      <a:off x="0" y="0"/>
+                      <a:ext cx="2886075" cy="2590800"/>
+                    </a:xfrm>
+                    <a:prstGeom prst="rect">
+                      <a:avLst/>
+                    </a:prstGeom>
+                    <a:noFill/>
+                    <a:ln>
+                      <a:noFill/>
+                    </a:ln>
+                  </pic:spPr>
+                </pic:pic>
+              </a:graphicData>
+            </a:graphic>
+          </wp:inline>
+        </w:drawing>
+      </w:r>
+    </w:p>
+    <w:p>
+      <w:pPr>
+        <w:rPr>
+          <w:sz w:val="28"/>
+          <w:szCs w:val="28"/>
+        </w:rPr>
+      </w:pPr>
+      <w:r>
+        <w:rPr>
+          <w:sz w:val="28"/>
+          <w:szCs w:val="28"/>
+        </w:rPr>
+        <w:t xml:space="preserve">En esta </w:t>
+      </w:r>
+      <w:r>
+        <w:rPr>
+          <w:sz w:val="28"/>
+          <w:szCs w:val="28"/>
+        </w:rPr>
+        <w:t>opción de menú se encuentran las funcionalidades implementadas</w:t>
+      </w:r>
+      <w:r>
+        <w:rPr>
+          <w:sz w:val="28"/>
+          <w:szCs w:val="28"/>
+        </w:rPr>
+        <w:t>, explicadas en el apartado anterior (Funcionalidades); estas son las opciones que tiene el usuario disponible dentro de la aplicación.</w:t>
+      </w:r>
+    </w:p>
+    <w:p>
+      <w:pPr>
+        <w:rPr>
+          <w:b/>
+          <w:sz w:val="28"/>
+          <w:szCs w:val="28"/>
+        </w:rPr>
+      </w:pPr>
+      <w:r>
+        <w:rPr>
+          <w:b/>
+          <w:sz w:val="28"/>
+          <w:szCs w:val="28"/>
+        </w:rPr>
+        <w:t>Ayuda</w:t>
+      </w:r>
+      <w:r>
+        <w:rPr>
+          <w:b/>
+          <w:sz w:val="28"/>
+          <w:szCs w:val="28"/>
+        </w:rPr>
+        <w:t>.</w:t>
+      </w:r>
+    </w:p>
+    <w:p>
+      <w:pPr>
+        <w:rPr>
+          <w:sz w:val="28"/>
+          <w:szCs w:val="28"/>
+        </w:rPr>
+      </w:pPr>
+      <w:r>
+        <w:rPr>
+          <w:noProof/>
+          <w:sz w:val="28"/>
+          <w:szCs w:val="28"/>
+          <w:lang w:eastAsia="es-CO"/>
+        </w:rPr>
+        <w:drawing>
+          <wp:inline distT="0" distB="0" distL="0" distR="0">
+            <wp:extent cx="2638425" cy="771525"/>
+            <wp:effectExtent l="0" t="0" r="9525" b="9525"/>
+            <wp:docPr id="9" name="Imagen 9"/>
+            <wp:cNvGraphicFramePr>
+              <a:graphicFrameLocks xmlns:a="http://schemas.openxmlformats.org/drawingml/2006/main" noChangeAspect="1"/>
+            </wp:cNvGraphicFramePr>
+            <a:graphic xmlns:a="http://schemas.openxmlformats.org/drawingml/2006/main">
+              <a:graphicData uri="http://schemas.openxmlformats.org/drawingml/2006/picture">
+                <pic:pic xmlns:pic="http://schemas.openxmlformats.org/drawingml/2006/picture">
+                  <pic:nvPicPr>
+                    <pic:cNvPr id="0" name="Picture 3"/>
+                    <pic:cNvPicPr>
+                      <a:picLocks noChangeAspect="1" noChangeArrowheads="1"/>
+                    </pic:cNvPicPr>
+                  </pic:nvPicPr>
+                  <pic:blipFill>
+                    <a:blip r:embed="rId11">
+                      <a:extLst>
+                        <a:ext uri="{28A0092B-C50C-407E-A947-70E740481C1C}">
+                          <a14:useLocalDpi xmlns:a14="http://schemas.microsoft.com/office/drawing/2010/main" val="0"/>
+                        </a:ext>
+                      </a:extLst>
+                    </a:blip>
+                    <a:srcRect/>
+                    <a:stretch>
+                      <a:fillRect/>
+                    </a:stretch>
+                  </pic:blipFill>
+                  <pic:spPr bwMode="auto">
+                    <a:xfrm>
+                      <a:off x="0" y="0"/>
+                      <a:ext cx="2638425" cy="771525"/>
+                    </a:xfrm>
+                    <a:prstGeom prst="rect">
+                      <a:avLst/>
+                    </a:prstGeom>
+                    <a:noFill/>
+                    <a:ln>
+                      <a:noFill/>
+                    </a:ln>
+                  </pic:spPr>
+                </pic:pic>
+              </a:graphicData>
+            </a:graphic>
+          </wp:inline>
+        </w:drawing>
+      </w:r>
+    </w:p>
+    <w:p>
+      <w:pPr>
+        <w:rPr>
+          <w:sz w:val="28"/>
+          <w:szCs w:val="28"/>
+        </w:rPr>
+      </w:pPr>
+      <w:r>
+        <w:rPr>
+          <w:sz w:val="28"/>
+          <w:szCs w:val="28"/>
+        </w:rPr>
+        <w:t>Este menú tiene la opción “Acerca de” la cual imprime la información de los desarrolladores de la aplicación.</w:t>
       </w:r>
       <w:bookmarkStart w:id="0" w:name="_GoBack"/>
       <w:bookmarkEnd w:id="0"/>
-      <w:r>
-        <w:rPr>
-          <w:sz w:val="28"/>
-          <w:szCs w:val="28"/>
-        </w:rPr>
-        <w:t xml:space="preserve"> </w:t>
-      </w:r>
     </w:p>
     <w:sectPr>
       <w:pgSz w:w="12240" w:h="15840"/>

</xml_diff>